<commit_message>
Added New Resumes in March 2023
</commit_message>
<xml_diff>
--- a/Resumes/Resume_AnujPratapSinghYadav_2019.docx
+++ b/Resumes/Resume_AnujPratapSinghYadav_2019.docx
@@ -1,15 +1,7 @@
 
 <file path=word/document.xml><?xml version="1.0" encoding="utf-8"?>
-<w:document xmlns:wpc="http://schemas.microsoft.com/office/word/2010/wordprocessingCanvas" xmlns:cx="http://schemas.microsoft.com/office/drawing/2014/chartex" xmlns:cx1="http://schemas.microsoft.com/office/drawing/2015/9/8/chartex" xmlns:cx2="http://schemas.microsoft.com/office/drawing/2015/10/21/chartex" xmlns:cx3="http://schemas.microsoft.com/office/drawing/2016/5/9/chartex" xmlns:cx4="http://schemas.microsoft.com/office/drawing/2016/5/10/chartex" xmlns:cx5="http://schemas.microsoft.com/office/drawing/2016/5/11/chartex" xmlns:cx6="http://schemas.microsoft.com/office/drawing/2016/5/12/chartex" xmlns:cx7="http://schemas.microsoft.com/office/drawing/2016/5/13/chartex" xmlns:cx8="http://schemas.microsoft.com/office/drawing/2016/5/14/chartex" xmlns:mc="http://schemas.openxmlformats.org/markup-compatibility/2006" xmlns:aink="http://schemas.microsoft.com/office/drawing/2016/ink" xmlns:am3d="http://schemas.microsoft.com/office/drawing/2017/model3d" xmlns:o="urn:schemas-microsoft-com:office:office" xmlns:r="http://schemas.openxmlformats.org/officeDocument/2006/relationships" xmlns:m="http://schemas.openxmlformats.org/officeDocument/2006/math" xmlns:v="urn:schemas-microsoft-com:vml" xmlns:wp14="http://schemas.microsoft.com/office/word/2010/wordprocessingDrawing" xmlns:wp="http://schemas.openxmlformats.org/drawingml/2006/wordprocessingDrawing" xmlns:w10="urn:schemas-microsoft-com:office:word" xmlns:w="http://schemas.openxmlformats.org/wordprocessingml/2006/main" xmlns:w14="http://schemas.microsoft.com/office/word/2010/wordml" xmlns:w15="http://schemas.microsoft.com/office/word/2012/wordml" xmlns:w16cex="http://schemas.microsoft.com/office/word/2018/wordml/cex" xmlns:w16cid="http://schemas.microsoft.com/office/word/2016/wordml/cid" xmlns:w16="http://schemas.microsoft.com/office/word/2018/wordml" xmlns:w16se="http://schemas.microsoft.com/office/word/2015/wordml/symex" xmlns:wpg="http://schemas.microsoft.com/office/word/2010/wordprocessingGroup" xmlns:wpi="http://schemas.microsoft.com/office/word/2010/wordprocessingInk" xmlns:wne="http://schemas.microsoft.com/office/word/2006/wordml" xmlns:wps="http://schemas.microsoft.com/office/word/2010/wordprocessingShape" mc:Ignorable="w14 w15 w16se w16cid w16 w16cex wp14">
+<w:document xmlns:wpc="http://schemas.microsoft.com/office/word/2010/wordprocessingCanvas" xmlns:cx="http://schemas.microsoft.com/office/drawing/2014/chartex" xmlns:cx1="http://schemas.microsoft.com/office/drawing/2015/9/8/chartex" xmlns:cx2="http://schemas.microsoft.com/office/drawing/2015/10/21/chartex" xmlns:cx3="http://schemas.microsoft.com/office/drawing/2016/5/9/chartex" xmlns:cx4="http://schemas.microsoft.com/office/drawing/2016/5/10/chartex" xmlns:cx5="http://schemas.microsoft.com/office/drawing/2016/5/11/chartex" xmlns:cx6="http://schemas.microsoft.com/office/drawing/2016/5/12/chartex" xmlns:cx7="http://schemas.microsoft.com/office/drawing/2016/5/13/chartex" xmlns:cx8="http://schemas.microsoft.com/office/drawing/2016/5/14/chartex" xmlns:mc="http://schemas.openxmlformats.org/markup-compatibility/2006" xmlns:aink="http://schemas.microsoft.com/office/drawing/2016/ink" xmlns:am3d="http://schemas.microsoft.com/office/drawing/2017/model3d" xmlns:o="urn:schemas-microsoft-com:office:office" xmlns:oel="http://schemas.microsoft.com/office/2019/extlst" xmlns:r="http://schemas.openxmlformats.org/officeDocument/2006/relationships" xmlns:m="http://schemas.openxmlformats.org/officeDocument/2006/math" xmlns:v="urn:schemas-microsoft-com:vml" xmlns:wp14="http://schemas.microsoft.com/office/word/2010/wordprocessingDrawing" xmlns:wp="http://schemas.openxmlformats.org/drawingml/2006/wordprocessingDrawing" xmlns:w10="urn:schemas-microsoft-com:office:word" xmlns:w="http://schemas.openxmlformats.org/wordprocessingml/2006/main" xmlns:w14="http://schemas.microsoft.com/office/word/2010/wordml" xmlns:w15="http://schemas.microsoft.com/office/word/2012/wordml" xmlns:w16cex="http://schemas.microsoft.com/office/word/2018/wordml/cex" xmlns:w16cid="http://schemas.microsoft.com/office/word/2016/wordml/cid" xmlns:w16="http://schemas.microsoft.com/office/word/2018/wordml" xmlns:w16du="http://schemas.microsoft.com/office/word/2023/wordml/word16du" xmlns:w16sdtdh="http://schemas.microsoft.com/office/word/2020/wordml/sdtdatahash" xmlns:w16se="http://schemas.microsoft.com/office/word/2015/wordml/symex" xmlns:wpg="http://schemas.microsoft.com/office/word/2010/wordprocessingGroup" xmlns:wpi="http://schemas.microsoft.com/office/word/2010/wordprocessingInk" xmlns:wne="http://schemas.microsoft.com/office/word/2006/wordml" xmlns:wps="http://schemas.microsoft.com/office/word/2010/wordprocessingShape" mc:Ignorable="w14 w15 w16se w16cid w16 w16cex w16sdtdh wp14">
   <w:body>
-    <w:p>
-      <w:pPr>
-        <w:pStyle w:val="BodyText"/>
-        <w:rPr>
-          <w:sz w:val="22"/>
-        </w:rPr>
-      </w:pPr>
-    </w:p>
     <w:p>
       <w:pPr>
         <w:pStyle w:val="BodyText"/>
@@ -138,60 +130,15 @@
         </w:rPr>
         <w:t xml:space="preserve">· </w:t>
       </w:r>
-      <w:r>
-        <w:rPr>
-          <w:color w:val="0000FF"/>
-          <w:w w:val="105"/>
-          <w:u w:val="single" w:color="0000FF"/>
-        </w:rPr>
-        <w:fldChar w:fldCharType="begin"/>
-      </w:r>
-      <w:r>
-        <w:rPr>
-          <w:color w:val="0000FF"/>
-          <w:w w:val="105"/>
-          <w:u w:val="single" w:color="0000FF"/>
-        </w:rPr>
-        <w:instrText xml:space="preserve"> HYPERLINK "mailto:yadavaps77@gmail.com</w:instrText>
-      </w:r>
-      <w:r>
-        <w:rPr>
-          <w:color w:val="0000FF"/>
-          <w:w w:val="105"/>
-        </w:rPr>
-        <w:instrText xml:space="preserve"> </w:instrText>
-      </w:r>
-      <w:r>
-        <w:rPr>
-          <w:color w:val="0000FF"/>
-          <w:w w:val="105"/>
-          <w:u w:val="single" w:color="0000FF"/>
-        </w:rPr>
-        <w:instrText xml:space="preserve">" </w:instrText>
-      </w:r>
-      <w:r>
-        <w:rPr>
-          <w:color w:val="0000FF"/>
-          <w:w w:val="105"/>
-          <w:u w:val="single" w:color="0000FF"/>
-        </w:rPr>
-        <w:fldChar w:fldCharType="separate"/>
-      </w:r>
-      <w:r>
-        <w:rPr>
-          <w:rStyle w:val="Hyperlink"/>
-          <w:w w:val="105"/>
-        </w:rPr>
-        <w:t xml:space="preserve">yadavaps77@gmail.com </w:t>
-      </w:r>
-      <w:r>
-        <w:rPr>
-          <w:color w:val="0000FF"/>
-          <w:w w:val="105"/>
-          <w:u w:val="single" w:color="0000FF"/>
-        </w:rPr>
-        <w:fldChar w:fldCharType="end"/>
-      </w:r>
+      <w:hyperlink r:id="rId5" w:history="1">
+        <w:r>
+          <w:rPr>
+            <w:rStyle w:val="Hyperlink"/>
+            <w:w w:val="105"/>
+          </w:rPr>
+          <w:t xml:space="preserve">yadav.anuj.singh@gmail.com </w:t>
+        </w:r>
+      </w:hyperlink>
       <w:r>
         <w:rPr>
           <w:i/>
@@ -278,111 +225,66 @@
         </w:rPr>
         <w:t xml:space="preserve">Maulana Azad National </w:t>
       </w:r>
+      <w:r>
+        <w:rPr>
+          <w:b/>
+          <w:w w:val="105"/>
+          <w:sz w:val="20"/>
+        </w:rPr>
+        <w:t xml:space="preserve">Institute of Technology, </w:t>
+      </w:r>
+      <w:r>
+        <w:rPr>
+          <w:b/>
+          <w:spacing w:val="2"/>
+          <w:w w:val="105"/>
+          <w:sz w:val="20"/>
+        </w:rPr>
+        <w:t>Bhopal</w:t>
+      </w:r>
+      <w:r>
+        <w:rPr>
+          <w:b/>
+          <w:spacing w:val="2"/>
+          <w:w w:val="105"/>
+          <w:sz w:val="20"/>
+        </w:rPr>
+        <w:tab/>
+      </w:r>
+      <w:r>
+        <w:rPr>
+          <w:b/>
+          <w:spacing w:val="2"/>
+          <w:w w:val="105"/>
+          <w:sz w:val="20"/>
+        </w:rPr>
+        <w:tab/>
+      </w:r>
+      <w:r>
+        <w:rPr>
+          <w:b/>
+          <w:spacing w:val="2"/>
+          <w:w w:val="105"/>
+          <w:sz w:val="20"/>
+        </w:rPr>
+        <w:tab/>
+      </w:r>
+      <w:r>
+        <w:rPr>
+          <w:w w:val="105"/>
+          <w:sz w:val="20"/>
+        </w:rPr>
+        <w:t xml:space="preserve">Bhopal, India </w:t>
+      </w:r>
       <w:proofErr w:type="gramStart"/>
       <w:r>
         <w:rPr>
-          <w:b/>
-          <w:w w:val="105"/>
-          <w:sz w:val="20"/>
-        </w:rPr>
-        <w:t>Institute  of</w:t>
+          <w:w w:val="105"/>
+          <w:sz w:val="20"/>
+        </w:rPr>
+        <w:t>B.Tech</w:t>
       </w:r>
       <w:proofErr w:type="gramEnd"/>
-      <w:r>
-        <w:rPr>
-          <w:b/>
-          <w:w w:val="105"/>
-          <w:sz w:val="20"/>
-        </w:rPr>
-        <w:t xml:space="preserve">  </w:t>
-      </w:r>
-      <w:r>
-        <w:rPr>
-          <w:b/>
-          <w:spacing w:val="36"/>
-          <w:w w:val="105"/>
-          <w:sz w:val="20"/>
-        </w:rPr>
-        <w:t xml:space="preserve"> </w:t>
-      </w:r>
-      <w:r>
-        <w:rPr>
-          <w:b/>
-          <w:w w:val="105"/>
-          <w:sz w:val="20"/>
-        </w:rPr>
-        <w:t xml:space="preserve">Technology, </w:t>
-      </w:r>
-      <w:r>
-        <w:rPr>
-          <w:b/>
-          <w:spacing w:val="22"/>
-          <w:w w:val="105"/>
-          <w:sz w:val="20"/>
-        </w:rPr>
-        <w:t xml:space="preserve"> </w:t>
-      </w:r>
-      <w:r>
-        <w:rPr>
-          <w:b/>
-          <w:spacing w:val="2"/>
-          <w:w w:val="105"/>
-          <w:sz w:val="20"/>
-        </w:rPr>
-        <w:t>Bhopal</w:t>
-      </w:r>
-      <w:r>
-        <w:rPr>
-          <w:b/>
-          <w:spacing w:val="2"/>
-          <w:w w:val="105"/>
-          <w:sz w:val="20"/>
-        </w:rPr>
-        <w:tab/>
-      </w:r>
-      <w:r>
-        <w:rPr>
-          <w:b/>
-          <w:spacing w:val="2"/>
-          <w:w w:val="105"/>
-          <w:sz w:val="20"/>
-        </w:rPr>
-        <w:tab/>
-      </w:r>
-      <w:r>
-        <w:rPr>
-          <w:b/>
-          <w:spacing w:val="2"/>
-          <w:w w:val="105"/>
-          <w:sz w:val="20"/>
-        </w:rPr>
-        <w:tab/>
-      </w:r>
-      <w:proofErr w:type="spellStart"/>
-      <w:r>
-        <w:rPr>
-          <w:w w:val="105"/>
-          <w:sz w:val="20"/>
-        </w:rPr>
-        <w:t>Bhopal</w:t>
-      </w:r>
-      <w:proofErr w:type="spellEnd"/>
-      <w:r>
-        <w:rPr>
-          <w:w w:val="105"/>
-          <w:sz w:val="20"/>
-        </w:rPr>
-        <w:t xml:space="preserve">, India </w:t>
-      </w:r>
-      <w:proofErr w:type="spellStart"/>
-      <w:r>
-        <w:rPr>
-          <w:w w:val="105"/>
-          <w:sz w:val="20"/>
-        </w:rPr>
-        <w:t>B.Tech</w:t>
-      </w:r>
-      <w:proofErr w:type="spellEnd"/>
       <w:r>
         <w:rPr>
           <w:w w:val="105"/>
@@ -682,25 +584,7 @@
           <w:w w:val="105"/>
           <w:sz w:val="20"/>
         </w:rPr>
-        <w:t>Adobe</w:t>
-      </w:r>
-      <w:r>
-        <w:rPr>
-          <w:b/>
-          <w:spacing w:val="13"/>
-          <w:w w:val="105"/>
-          <w:sz w:val="20"/>
-        </w:rPr>
-        <w:t xml:space="preserve"> </w:t>
-      </w:r>
-      <w:r>
-        <w:rPr>
-          <w:b/>
-          <w:spacing w:val="2"/>
-          <w:w w:val="105"/>
-          <w:sz w:val="20"/>
-        </w:rPr>
-        <w:t>Systems</w:t>
+        <w:t>Microsoft India (R&amp;D) Pvt. Ltd.</w:t>
       </w:r>
       <w:r>
         <w:rPr>
@@ -781,7 +665,584 @@
           <w:w w:val="105"/>
           <w:sz w:val="20"/>
         </w:rPr>
-        <w:t xml:space="preserve"> </w:t>
+        <w:t xml:space="preserve"> Engineer </w:t>
+      </w:r>
+      <w:r>
+        <w:rPr>
+          <w:i/>
+          <w:w w:val="105"/>
+          <w:sz w:val="20"/>
+        </w:rPr>
+        <w:t>II (L62)</w:t>
+      </w:r>
+      <w:r>
+        <w:rPr>
+          <w:i/>
+          <w:w w:val="105"/>
+          <w:sz w:val="20"/>
+        </w:rPr>
+        <w:tab/>
+      </w:r>
+      <w:r>
+        <w:rPr>
+          <w:i/>
+          <w:spacing w:val="2"/>
+          <w:w w:val="105"/>
+          <w:sz w:val="20"/>
+        </w:rPr>
+        <w:t xml:space="preserve">May 2021 </w:t>
+      </w:r>
+      <w:r>
+        <w:rPr>
+          <w:i/>
+          <w:w w:val="105"/>
+          <w:sz w:val="20"/>
+        </w:rPr>
+        <w:t>|</w:t>
+      </w:r>
+      <w:r>
+        <w:rPr>
+          <w:i/>
+          <w:spacing w:val="24"/>
+          <w:w w:val="105"/>
+          <w:sz w:val="20"/>
+        </w:rPr>
+        <w:t xml:space="preserve"> </w:t>
+      </w:r>
+      <w:r>
+        <w:rPr>
+          <w:i/>
+          <w:spacing w:val="2"/>
+          <w:w w:val="105"/>
+          <w:sz w:val="20"/>
+        </w:rPr>
+        <w:t>Present</w:t>
+      </w:r>
+    </w:p>
+    <w:p>
+      <w:pPr>
+        <w:pStyle w:val="ListParagraph"/>
+        <w:numPr>
+          <w:ilvl w:val="0"/>
+          <w:numId w:val="2"/>
+        </w:numPr>
+        <w:tabs>
+          <w:tab w:val="left" w:pos="8378"/>
+        </w:tabs>
+        <w:spacing w:before="145"/>
+        <w:rPr>
+          <w:b/>
+          <w:spacing w:val="2"/>
+          <w:w w:val="105"/>
+          <w:sz w:val="20"/>
+        </w:rPr>
+      </w:pPr>
+      <w:r>
+        <w:rPr>
+          <w:b/>
+          <w:spacing w:val="2"/>
+          <w:w w:val="105"/>
+          <w:sz w:val="20"/>
+        </w:rPr>
+        <w:t>Worked on Catalog Filtering for OneDrive Quota Management</w:t>
+      </w:r>
+      <w:r>
+        <w:rPr>
+          <w:b/>
+          <w:spacing w:val="2"/>
+          <w:w w:val="105"/>
+          <w:sz w:val="20"/>
+        </w:rPr>
+        <w:br/>
+      </w:r>
+      <w:r>
+        <w:rPr>
+          <w:bCs/>
+          <w:spacing w:val="2"/>
+          <w:w w:val="105"/>
+          <w:sz w:val="20"/>
+        </w:rPr>
+        <w:t xml:space="preserve">Worked on </w:t>
+      </w:r>
+      <w:r>
+        <w:rPr>
+          <w:bCs/>
+          <w:spacing w:val="2"/>
+          <w:w w:val="105"/>
+          <w:sz w:val="20"/>
+        </w:rPr>
+        <w:t>Whitelisting</w:t>
+      </w:r>
+      <w:r>
+        <w:rPr>
+          <w:bCs/>
+          <w:spacing w:val="2"/>
+          <w:w w:val="105"/>
+          <w:sz w:val="20"/>
+        </w:rPr>
+        <w:t xml:space="preserve"> Skus for different products to shield from newly added discarded Skus and created upgradable plans for user.</w:t>
+      </w:r>
+      <w:r>
+        <w:rPr>
+          <w:bCs/>
+          <w:spacing w:val="2"/>
+          <w:w w:val="105"/>
+          <w:sz w:val="20"/>
+        </w:rPr>
+        <w:br/>
+      </w:r>
+      <w:r>
+        <w:rPr>
+          <w:b/>
+          <w:spacing w:val="2"/>
+          <w:w w:val="105"/>
+          <w:sz w:val="20"/>
+        </w:rPr>
+        <w:t>Tech Used:</w:t>
+      </w:r>
+      <w:r>
+        <w:rPr>
+          <w:bCs/>
+          <w:spacing w:val="2"/>
+          <w:w w:val="105"/>
+          <w:sz w:val="20"/>
+        </w:rPr>
+        <w:t xml:space="preserve"> C#, </w:t>
+      </w:r>
+      <w:r>
+        <w:rPr>
+          <w:bCs/>
+          <w:spacing w:val="2"/>
+          <w:w w:val="105"/>
+          <w:sz w:val="20"/>
+        </w:rPr>
+        <w:t>Ramping Framework</w:t>
+      </w:r>
+    </w:p>
+    <w:p>
+      <w:pPr>
+        <w:pStyle w:val="ListParagraph"/>
+        <w:numPr>
+          <w:ilvl w:val="0"/>
+          <w:numId w:val="2"/>
+        </w:numPr>
+        <w:tabs>
+          <w:tab w:val="left" w:pos="8378"/>
+        </w:tabs>
+        <w:spacing w:before="145"/>
+        <w:rPr>
+          <w:b/>
+          <w:spacing w:val="2"/>
+          <w:w w:val="105"/>
+          <w:sz w:val="20"/>
+        </w:rPr>
+      </w:pPr>
+      <w:r>
+        <w:rPr>
+          <w:b/>
+          <w:spacing w:val="2"/>
+          <w:w w:val="105"/>
+          <w:sz w:val="20"/>
+        </w:rPr>
+        <w:t xml:space="preserve">Worked on Microservice </w:t>
+      </w:r>
+      <w:r>
+        <w:rPr>
+          <w:b/>
+          <w:spacing w:val="2"/>
+          <w:w w:val="105"/>
+          <w:sz w:val="20"/>
+        </w:rPr>
+        <w:t>Purchase Commerce EventHandler</w:t>
+      </w:r>
+      <w:r>
+        <w:rPr>
+          <w:b/>
+          <w:spacing w:val="2"/>
+          <w:w w:val="105"/>
+          <w:sz w:val="20"/>
+        </w:rPr>
+        <w:t xml:space="preserve"> for OneDrive Consumer</w:t>
+      </w:r>
+      <w:r>
+        <w:rPr>
+          <w:b/>
+          <w:spacing w:val="2"/>
+          <w:w w:val="105"/>
+          <w:sz w:val="20"/>
+        </w:rPr>
+        <w:br/>
+      </w:r>
+      <w:r>
+        <w:rPr>
+          <w:bCs/>
+          <w:spacing w:val="2"/>
+          <w:w w:val="105"/>
+          <w:sz w:val="20"/>
+        </w:rPr>
+        <w:t>It manages the events for purchase and other quota Entitlements and pass them on to SPO client for further processing of the events.</w:t>
+      </w:r>
+      <w:r>
+        <w:rPr>
+          <w:bCs/>
+          <w:spacing w:val="2"/>
+          <w:w w:val="105"/>
+          <w:sz w:val="20"/>
+        </w:rPr>
+        <w:br/>
+      </w:r>
+      <w:r>
+        <w:rPr>
+          <w:b/>
+          <w:spacing w:val="2"/>
+          <w:w w:val="105"/>
+          <w:sz w:val="20"/>
+        </w:rPr>
+        <w:t>Tech Used:</w:t>
+      </w:r>
+      <w:r>
+        <w:rPr>
+          <w:bCs/>
+          <w:spacing w:val="2"/>
+          <w:w w:val="105"/>
+          <w:sz w:val="20"/>
+        </w:rPr>
+        <w:t xml:space="preserve"> C#, Docker, Azure EventHubs, SharePoint</w:t>
+      </w:r>
+    </w:p>
+    <w:p>
+      <w:pPr>
+        <w:pStyle w:val="ListParagraph"/>
+        <w:numPr>
+          <w:ilvl w:val="0"/>
+          <w:numId w:val="2"/>
+        </w:numPr>
+        <w:tabs>
+          <w:tab w:val="left" w:pos="8378"/>
+        </w:tabs>
+        <w:spacing w:before="145"/>
+        <w:rPr>
+          <w:b/>
+          <w:spacing w:val="2"/>
+          <w:w w:val="105"/>
+          <w:sz w:val="20"/>
+        </w:rPr>
+      </w:pPr>
+      <w:r>
+        <w:rPr>
+          <w:b/>
+          <w:spacing w:val="2"/>
+          <w:w w:val="105"/>
+          <w:sz w:val="20"/>
+        </w:rPr>
+        <w:t>Worked on Stream2.0 integration with Excel Win 32 App</w:t>
+      </w:r>
+      <w:r>
+        <w:rPr>
+          <w:b/>
+          <w:spacing w:val="2"/>
+          <w:w w:val="105"/>
+          <w:sz w:val="20"/>
+        </w:rPr>
+        <w:br/>
+      </w:r>
+      <w:r>
+        <w:rPr>
+          <w:bCs/>
+          <w:spacing w:val="2"/>
+          <w:w w:val="105"/>
+          <w:sz w:val="20"/>
+        </w:rPr>
+        <w:t xml:space="preserve">Worked on complex piece (Video Playback). Created standalone component to support plackback of Online </w:t>
+      </w:r>
+      <w:proofErr w:type="gramStart"/>
+      <w:r>
+        <w:rPr>
+          <w:bCs/>
+          <w:spacing w:val="2"/>
+          <w:w w:val="105"/>
+          <w:sz w:val="20"/>
+        </w:rPr>
+        <w:t>Videos(</w:t>
+      </w:r>
+      <w:proofErr w:type="gramEnd"/>
+      <w:r>
+        <w:rPr>
+          <w:bCs/>
+          <w:spacing w:val="2"/>
+          <w:w w:val="105"/>
+          <w:sz w:val="20"/>
+        </w:rPr>
+        <w:t>Stream 2.0, Youtube etc.)</w:t>
+      </w:r>
+      <w:r>
+        <w:rPr>
+          <w:bCs/>
+          <w:spacing w:val="2"/>
+          <w:w w:val="105"/>
+          <w:sz w:val="20"/>
+        </w:rPr>
+        <w:br/>
+      </w:r>
+      <w:r>
+        <w:rPr>
+          <w:b/>
+          <w:spacing w:val="2"/>
+          <w:w w:val="105"/>
+          <w:sz w:val="20"/>
+        </w:rPr>
+        <w:t>Tech Used:</w:t>
+      </w:r>
+      <w:r>
+        <w:rPr>
+          <w:bCs/>
+          <w:spacing w:val="2"/>
+          <w:w w:val="105"/>
+          <w:sz w:val="20"/>
+        </w:rPr>
+        <w:t xml:space="preserve"> C++, Javascript, typescript, SDX</w:t>
+      </w:r>
+    </w:p>
+    <w:p>
+      <w:pPr>
+        <w:pStyle w:val="ListParagraph"/>
+        <w:numPr>
+          <w:ilvl w:val="0"/>
+          <w:numId w:val="2"/>
+        </w:numPr>
+        <w:tabs>
+          <w:tab w:val="left" w:pos="8378"/>
+        </w:tabs>
+        <w:spacing w:before="145"/>
+        <w:rPr>
+          <w:b/>
+          <w:spacing w:val="2"/>
+          <w:w w:val="105"/>
+          <w:sz w:val="20"/>
+        </w:rPr>
+      </w:pPr>
+      <w:r>
+        <w:rPr>
+          <w:b/>
+          <w:spacing w:val="2"/>
+          <w:w w:val="105"/>
+          <w:sz w:val="20"/>
+        </w:rPr>
+        <w:t>Worked on Recording Studio on Powerpoint win 32 App</w:t>
+      </w:r>
+      <w:r>
+        <w:rPr>
+          <w:b/>
+          <w:spacing w:val="2"/>
+          <w:w w:val="105"/>
+          <w:sz w:val="20"/>
+        </w:rPr>
+        <w:br/>
+      </w:r>
+      <w:r>
+        <w:rPr>
+          <w:bCs/>
+          <w:spacing w:val="2"/>
+          <w:w w:val="105"/>
+          <w:sz w:val="20"/>
+        </w:rPr>
+        <w:t>Worked on Navigating to export screen from End of SlideShow</w:t>
+      </w:r>
+      <w:r>
+        <w:rPr>
+          <w:bCs/>
+          <w:spacing w:val="2"/>
+          <w:w w:val="105"/>
+          <w:sz w:val="20"/>
+        </w:rPr>
+        <w:br/>
+        <w:t xml:space="preserve">Worked on Camera </w:t>
+      </w:r>
+      <w:r>
+        <w:rPr>
+          <w:bCs/>
+          <w:spacing w:val="2"/>
+          <w:w w:val="105"/>
+          <w:sz w:val="20"/>
+        </w:rPr>
+        <w:t>Feature and Blurring background of user.</w:t>
+      </w:r>
+      <w:r>
+        <w:rPr>
+          <w:bCs/>
+          <w:spacing w:val="2"/>
+          <w:w w:val="105"/>
+          <w:sz w:val="20"/>
+        </w:rPr>
+        <w:br/>
+        <w:t>Worked on Zone Lockout Issues as well for the team.</w:t>
+      </w:r>
+      <w:r>
+        <w:rPr>
+          <w:bCs/>
+          <w:spacing w:val="2"/>
+          <w:w w:val="105"/>
+          <w:sz w:val="20"/>
+        </w:rPr>
+        <w:br/>
+      </w:r>
+      <w:r>
+        <w:rPr>
+          <w:b/>
+          <w:spacing w:val="2"/>
+          <w:w w:val="105"/>
+          <w:sz w:val="20"/>
+        </w:rPr>
+        <w:t>Tech Used:</w:t>
+      </w:r>
+      <w:r>
+        <w:rPr>
+          <w:bCs/>
+          <w:spacing w:val="2"/>
+          <w:w w:val="105"/>
+          <w:sz w:val="20"/>
+        </w:rPr>
+        <w:t xml:space="preserve"> C++, Oasysnet </w:t>
+      </w:r>
+      <w:proofErr w:type="gramStart"/>
+      <w:r>
+        <w:rPr>
+          <w:bCs/>
+          <w:spacing w:val="2"/>
+          <w:w w:val="105"/>
+          <w:sz w:val="20"/>
+        </w:rPr>
+        <w:t>platform</w:t>
+      </w:r>
+      <w:proofErr w:type="gramEnd"/>
+    </w:p>
+    <w:p>
+      <w:pPr>
+        <w:tabs>
+          <w:tab w:val="left" w:pos="8378"/>
+        </w:tabs>
+        <w:spacing w:before="145"/>
+        <w:ind w:left="400"/>
+        <w:jc w:val="both"/>
+        <w:rPr>
+          <w:b/>
+          <w:spacing w:val="2"/>
+          <w:w w:val="105"/>
+          <w:sz w:val="20"/>
+        </w:rPr>
+      </w:pPr>
+    </w:p>
+    <w:p>
+      <w:pPr>
+        <w:tabs>
+          <w:tab w:val="left" w:pos="8378"/>
+        </w:tabs>
+        <w:spacing w:before="145"/>
+        <w:ind w:left="400"/>
+        <w:jc w:val="both"/>
+        <w:rPr>
+          <w:i/>
+          <w:sz w:val="20"/>
+        </w:rPr>
+      </w:pPr>
+      <w:r>
+        <w:rPr>
+          <w:b/>
+          <w:spacing w:val="2"/>
+          <w:w w:val="105"/>
+          <w:sz w:val="20"/>
+        </w:rPr>
+        <w:t>Adobe</w:t>
+      </w:r>
+      <w:r>
+        <w:rPr>
+          <w:b/>
+          <w:spacing w:val="13"/>
+          <w:w w:val="105"/>
+          <w:sz w:val="20"/>
+        </w:rPr>
+        <w:t xml:space="preserve"> </w:t>
+      </w:r>
+      <w:r>
+        <w:rPr>
+          <w:b/>
+          <w:spacing w:val="2"/>
+          <w:w w:val="105"/>
+          <w:sz w:val="20"/>
+        </w:rPr>
+        <w:t>Systems</w:t>
+      </w:r>
+      <w:r>
+        <w:rPr>
+          <w:b/>
+          <w:spacing w:val="2"/>
+          <w:w w:val="105"/>
+          <w:sz w:val="20"/>
+        </w:rPr>
+        <w:tab/>
+      </w:r>
+      <w:r>
+        <w:rPr>
+          <w:i/>
+          <w:sz w:val="20"/>
+        </w:rPr>
+        <w:t>Noida,</w:t>
+      </w:r>
+      <w:r>
+        <w:rPr>
+          <w:i/>
+          <w:spacing w:val="14"/>
+          <w:sz w:val="20"/>
+        </w:rPr>
+        <w:t xml:space="preserve"> </w:t>
+      </w:r>
+      <w:r>
+        <w:rPr>
+          <w:i/>
+          <w:spacing w:val="3"/>
+          <w:sz w:val="20"/>
+        </w:rPr>
+        <w:t>India</w:t>
+      </w:r>
+    </w:p>
+    <w:p>
+      <w:pPr>
+        <w:tabs>
+          <w:tab w:val="left" w:pos="7733"/>
+        </w:tabs>
+        <w:spacing w:before="11"/>
+        <w:ind w:left="400"/>
+        <w:jc w:val="both"/>
+        <w:rPr>
+          <w:i/>
+          <w:sz w:val="20"/>
+        </w:rPr>
+      </w:pPr>
+      <w:r>
+        <w:rPr>
+          <w:i/>
+          <w:w w:val="105"/>
+          <w:sz w:val="20"/>
+        </w:rPr>
+        <w:t>Software</w:t>
+      </w:r>
+      <w:r>
+        <w:rPr>
+          <w:i/>
+          <w:spacing w:val="-11"/>
+          <w:w w:val="105"/>
+          <w:sz w:val="20"/>
+        </w:rPr>
+        <w:t xml:space="preserve"> </w:t>
+      </w:r>
+      <w:r>
+        <w:rPr>
+          <w:i/>
+          <w:spacing w:val="2"/>
+          <w:w w:val="105"/>
+          <w:sz w:val="20"/>
+        </w:rPr>
+        <w:t>Development</w:t>
       </w:r>
       <w:r>
         <w:rPr>
@@ -790,6 +1251,15 @@
           <w:w w:val="105"/>
           <w:sz w:val="20"/>
         </w:rPr>
+        <w:t xml:space="preserve"> </w:t>
+      </w:r>
+      <w:r>
+        <w:rPr>
+          <w:i/>
+          <w:spacing w:val="19"/>
+          <w:w w:val="105"/>
+          <w:sz w:val="20"/>
+        </w:rPr>
         <w:t xml:space="preserve">Engineer </w:t>
       </w:r>
       <w:r>
@@ -828,20 +1298,11 @@
       <w:r>
         <w:rPr>
           <w:i/>
-          <w:spacing w:val="24"/>
-          <w:w w:val="105"/>
-          <w:sz w:val="20"/>
-        </w:rPr>
-        <w:t xml:space="preserve"> </w:t>
-      </w:r>
-      <w:r>
-        <w:rPr>
-          <w:i/>
-          <w:spacing w:val="2"/>
-          <w:w w:val="105"/>
-          <w:sz w:val="20"/>
-        </w:rPr>
-        <w:t>Present</w:t>
+          <w:spacing w:val="2"/>
+          <w:w w:val="105"/>
+          <w:sz w:val="20"/>
+        </w:rPr>
+        <w:t>Apr 2021</w:t>
       </w:r>
     </w:p>
     <w:p>
@@ -867,13 +1328,8 @@
         <w:t xml:space="preserve">to filter Dox contents in </w:t>
       </w:r>
       <w:r>
-        <w:t>AEM Dox (</w:t>
-      </w:r>
-      <w:proofErr w:type="gramStart"/>
-      <w:r>
-        <w:t>Java )</w:t>
-      </w:r>
-      <w:proofErr w:type="gramEnd"/>
+        <w:t xml:space="preserve">AEM Dox </w:t>
+      </w:r>
     </w:p>
     <w:p>
       <w:pPr>
@@ -902,6 +1358,22 @@
           <w:bCs w:val="0"/>
         </w:rPr>
         <w:t>.</w:t>
+      </w:r>
+      <w:r>
+        <w:rPr>
+          <w:b w:val="0"/>
+          <w:bCs w:val="0"/>
+        </w:rPr>
+        <w:br/>
+        <w:t xml:space="preserve">Tech Used: </w:t>
+      </w:r>
+      <w:r>
+        <w:rPr>
+          <w:b w:val="0"/>
+          <w:spacing w:val="2"/>
+          <w:w w:val="105"/>
+        </w:rPr>
+        <w:t>Java, ReactJS, TypeScript</w:t>
       </w:r>
     </w:p>
     <w:p>
@@ -918,16 +1390,29 @@
         <w:spacing w:before="144"/>
       </w:pPr>
       <w:r>
-        <w:t>Worked on feature to not allow users</w:t>
-      </w:r>
-      <w:r>
-        <w:t xml:space="preserve"> </w:t>
-      </w:r>
-      <w:r>
-        <w:t xml:space="preserve">delete checked out files </w:t>
-      </w:r>
-      <w:r>
-        <w:t>(Java and JS/TS)</w:t>
+        <w:t xml:space="preserve">Worked on </w:t>
+      </w:r>
+      <w:proofErr w:type="gramStart"/>
+      <w:r>
+        <w:t>feature</w:t>
+      </w:r>
+      <w:proofErr w:type="gramEnd"/>
+      <w:r>
+        <w:t xml:space="preserve"> to not allow users </w:t>
+      </w:r>
+      <w:r>
+        <w:t>to delete</w:t>
+      </w:r>
+      <w:r>
+        <w:t xml:space="preserve"> checked out </w:t>
+      </w:r>
+      <w:proofErr w:type="gramStart"/>
+      <w:r>
+        <w:t>files</w:t>
+      </w:r>
+      <w:proofErr w:type="gramEnd"/>
+      <w:r>
+        <w:t xml:space="preserve"> </w:t>
       </w:r>
     </w:p>
     <w:p>
@@ -949,21 +1434,15 @@
           <w:b w:val="0"/>
           <w:bCs w:val="0"/>
         </w:rPr>
-        <w:t>Provided a custom config to users, if selected checked out content will not be deleted</w:t>
+        <w:t>Provided a custom config to users, if selected checked out content will not be deleted. It included for subfolder search and added Lucene indexing for checked-out field to improve performance.</w:t>
       </w:r>
       <w:r>
         <w:rPr>
           <w:b w:val="0"/>
           <w:bCs w:val="0"/>
         </w:rPr>
-        <w:t>.</w:t>
-      </w:r>
-      <w:r>
-        <w:rPr>
-          <w:b w:val="0"/>
-          <w:bCs w:val="0"/>
-        </w:rPr>
-        <w:t xml:space="preserve"> It included for subfolder search and added Lucene indexing for checked-out field to improve performance.</w:t>
+        <w:br/>
+        <w:t>Tech Used: Java, ReactJs, TypeScript</w:t>
       </w:r>
     </w:p>
     <w:p>
@@ -980,13 +1459,7 @@
         <w:spacing w:before="144"/>
       </w:pPr>
       <w:r>
-        <w:t xml:space="preserve">Integrating MathML support to AEM Dox Web Editor (Java and </w:t>
-      </w:r>
-      <w:r>
-        <w:t>JS/TS</w:t>
-      </w:r>
-      <w:r>
-        <w:t>)</w:t>
+        <w:t>Integrating MathML support to AEM Dox Web Editor</w:t>
       </w:r>
     </w:p>
     <w:p>
@@ -1016,6 +1489,14 @@
           <w:bCs w:val="0"/>
         </w:rPr>
         <w:t>MathML support in web editor 3.6 release.</w:t>
+      </w:r>
+      <w:r>
+        <w:rPr>
+          <w:b w:val="0"/>
+          <w:bCs w:val="0"/>
+        </w:rPr>
+        <w:br/>
+        <w:t>Tech Used: Java, ReactJs, TypeScript</w:t>
       </w:r>
     </w:p>
     <w:p>
@@ -1032,7 +1513,7 @@
         <w:spacing w:before="144"/>
       </w:pPr>
       <w:r>
-        <w:t>Worked on AEM Dox Web Editor Features (Java and React)</w:t>
+        <w:t xml:space="preserve">Worked on AEM Dox Web Editor Features </w:t>
       </w:r>
     </w:p>
     <w:p>
@@ -1091,6 +1572,14 @@
           <w:bCs w:val="0"/>
         </w:rPr>
         <w:t xml:space="preserve"> </w:t>
+      </w:r>
+      <w:r>
+        <w:rPr>
+          <w:b w:val="0"/>
+          <w:bCs w:val="0"/>
+        </w:rPr>
+        <w:br/>
+        <w:t>Tech Used: Java, ReactJs, TypeScript</w:t>
       </w:r>
     </w:p>
     <w:p>
@@ -1107,15 +1596,7 @@
         <w:spacing w:before="144"/>
       </w:pPr>
       <w:r>
-        <w:t xml:space="preserve">Worked on </w:t>
-      </w:r>
-      <w:proofErr w:type="spellStart"/>
-      <w:r>
-        <w:t>ColorPop</w:t>
-      </w:r>
-      <w:proofErr w:type="spellEnd"/>
-      <w:r>
-        <w:t xml:space="preserve"> feature in PSE 2020 </w:t>
+        <w:t xml:space="preserve">Worked on ColorPop feature in PSE 2020 </w:t>
       </w:r>
     </w:p>
     <w:p>
@@ -1144,7 +1625,31 @@
           <w:b w:val="0"/>
           <w:bCs w:val="0"/>
         </w:rPr>
-        <w:t>involves Highlighting the important object from rest of the background by making background black and white.</w:t>
+        <w:t xml:space="preserve">involves Highlighting the important object from </w:t>
+      </w:r>
+      <w:proofErr w:type="gramStart"/>
+      <w:r>
+        <w:rPr>
+          <w:b w:val="0"/>
+          <w:bCs w:val="0"/>
+        </w:rPr>
+        <w:t>rest</w:t>
+      </w:r>
+      <w:proofErr w:type="gramEnd"/>
+      <w:r>
+        <w:rPr>
+          <w:b w:val="0"/>
+          <w:bCs w:val="0"/>
+        </w:rPr>
+        <w:t xml:space="preserve"> of the background by making background black and white.</w:t>
+      </w:r>
+      <w:r>
+        <w:rPr>
+          <w:b w:val="0"/>
+          <w:bCs w:val="0"/>
+        </w:rPr>
+        <w:br/>
+        <w:t>Tech Used: C++, Perl</w:t>
       </w:r>
     </w:p>
     <w:p>
@@ -1228,33 +1733,17 @@
         </w:rPr>
         <w:t xml:space="preserve">Worked to creating application that works on sandboxing environment and follows </w:t>
       </w:r>
-      <w:proofErr w:type="spellStart"/>
-      <w:r>
-        <w:rPr>
-          <w:w w:val="105"/>
-        </w:rPr>
-        <w:t>microsoft</w:t>
-      </w:r>
-      <w:proofErr w:type="spellEnd"/>
-      <w:r>
-        <w:rPr>
-          <w:w w:val="105"/>
-        </w:rPr>
-        <w:t xml:space="preserve"> guidelines. Also integrated </w:t>
-      </w:r>
-      <w:proofErr w:type="spellStart"/>
-      <w:r>
-        <w:rPr>
-          <w:w w:val="105"/>
-        </w:rPr>
-        <w:t>CrashReporter</w:t>
-      </w:r>
-      <w:proofErr w:type="spellEnd"/>
-      <w:r>
-        <w:rPr>
-          <w:w w:val="105"/>
-        </w:rPr>
-        <w:t xml:space="preserve"> on PSE WAS 2019.</w:t>
+      <w:r>
+        <w:rPr>
+          <w:w w:val="105"/>
+        </w:rPr>
+        <w:t>Microsoft</w:t>
+      </w:r>
+      <w:r>
+        <w:rPr>
+          <w:w w:val="105"/>
+        </w:rPr>
+        <w:t xml:space="preserve"> guidelines. Also integrated CrashReporter on PSE WAS 2019.</w:t>
       </w:r>
     </w:p>
     <w:p>
@@ -1276,6 +1765,7 @@
           <w:spacing w:val="2"/>
           <w:w w:val="105"/>
         </w:rPr>
+        <w:lastRenderedPageBreak/>
         <w:t xml:space="preserve">Worked </w:t>
       </w:r>
       <w:r>
@@ -1550,43 +2040,45 @@
         </w:rPr>
         <w:t xml:space="preserve">: </w:t>
       </w:r>
+      <w:proofErr w:type="gramStart"/>
+      <w:r>
+        <w:rPr>
+          <w:b/>
+          <w:w w:val="110"/>
+          <w:sz w:val="20"/>
+        </w:rPr>
+        <w:t>C#,</w:t>
+      </w:r>
       <w:r>
         <w:rPr>
           <w:spacing w:val="-3"/>
           <w:w w:val="110"/>
           <w:sz w:val="20"/>
         </w:rPr>
-        <w:t>Java,</w:t>
-      </w:r>
-      <w:r>
-        <w:rPr>
+        <w:t>Java</w:t>
+      </w:r>
+      <w:proofErr w:type="gramEnd"/>
+      <w:r>
+        <w:rPr>
+          <w:spacing w:val="-3"/>
           <w:w w:val="110"/>
           <w:sz w:val="20"/>
         </w:rPr>
-        <w:t xml:space="preserve"> </w:t>
+        <w:t>,</w:t>
       </w:r>
       <w:r>
         <w:rPr>
           <w:w w:val="110"/>
           <w:sz w:val="20"/>
         </w:rPr>
-        <w:t>C/</w:t>
-      </w:r>
-      <w:proofErr w:type="gramStart"/>
+        <w:t xml:space="preserve"> </w:t>
+      </w:r>
       <w:r>
         <w:rPr>
           <w:w w:val="110"/>
           <w:sz w:val="20"/>
         </w:rPr>
-        <w:t>C++,Objective</w:t>
-      </w:r>
-      <w:proofErr w:type="gramEnd"/>
-      <w:r>
-        <w:rPr>
-          <w:w w:val="110"/>
-          <w:sz w:val="20"/>
-        </w:rPr>
-        <w:t>-C++</w:t>
+        <w:t>C/C++,Objective-C++</w:t>
       </w:r>
       <w:r>
         <w:rPr>
@@ -1641,7 +2133,6 @@
         <w:tab/>
         <w:t xml:space="preserve">  </w:t>
       </w:r>
-      <w:proofErr w:type="spellStart"/>
       <w:r>
         <w:rPr>
           <w:bCs/>
@@ -1649,9 +2140,8 @@
           <w:w w:val="110"/>
           <w:sz w:val="20"/>
         </w:rPr>
-        <w:t>Javascript</w:t>
-      </w:r>
-      <w:proofErr w:type="spellEnd"/>
+        <w:t>Javascript, typescript</w:t>
+      </w:r>
       <w:r>
         <w:rPr>
           <w:bCs/>
@@ -1659,7 +2149,7 @@
           <w:w w:val="110"/>
           <w:sz w:val="20"/>
         </w:rPr>
-        <w:t>, typescript</w:t>
+        <w:t>, React JS</w:t>
       </w:r>
       <w:r>
         <w:rPr>
@@ -1668,7 +2158,7 @@
           <w:w w:val="110"/>
           <w:sz w:val="20"/>
         </w:rPr>
-        <w:t>, React JS</w:t>
+        <w:t>, Html, CSS, SQL</w:t>
       </w:r>
       <w:r>
         <w:rPr>
@@ -1695,7 +2185,7 @@
           <w:tab w:val="left" w:pos="3646"/>
         </w:tabs>
         <w:spacing w:before="27"/>
-        <w:ind w:left="400"/>
+        <w:ind w:left="3645" w:hanging="3245"/>
         <w:rPr>
           <w:sz w:val="20"/>
         </w:rPr>
@@ -1715,58 +2205,25 @@
         <w:tab/>
         <w:t xml:space="preserve">: </w:t>
       </w:r>
-      <w:proofErr w:type="spellStart"/>
       <w:r>
         <w:rPr>
           <w:bCs/>
           <w:sz w:val="20"/>
         </w:rPr>
-        <w:t>Intellij</w:t>
-      </w:r>
-      <w:proofErr w:type="spellEnd"/>
-      <w:r>
-        <w:rPr>
-          <w:bCs/>
-          <w:sz w:val="20"/>
-        </w:rPr>
-        <w:t xml:space="preserve">, </w:t>
-      </w:r>
-      <w:proofErr w:type="spellStart"/>
-      <w:r>
-        <w:rPr>
-          <w:bCs/>
-          <w:sz w:val="20"/>
-        </w:rPr>
-        <w:t>Netbeans</w:t>
-      </w:r>
-      <w:proofErr w:type="spellEnd"/>
-      <w:r>
-        <w:rPr>
-          <w:bCs/>
-          <w:sz w:val="20"/>
-        </w:rPr>
-        <w:t>,</w:t>
-      </w:r>
-      <w:r>
-        <w:rPr>
-          <w:b/>
-          <w:sz w:val="20"/>
-        </w:rPr>
-        <w:t xml:space="preserve"> </w:t>
-      </w:r>
-      <w:proofErr w:type="spellStart"/>
-      <w:r>
-        <w:rPr>
-          <w:sz w:val="20"/>
-        </w:rPr>
-        <w:t>Xcode</w:t>
-      </w:r>
-      <w:proofErr w:type="spellEnd"/>
-      <w:r>
-        <w:rPr>
-          <w:sz w:val="20"/>
-        </w:rPr>
-        <w:t xml:space="preserve">, </w:t>
+        <w:t>Intellij, Netbeans,</w:t>
+      </w:r>
+      <w:r>
+        <w:rPr>
+          <w:b/>
+          <w:sz w:val="20"/>
+        </w:rPr>
+        <w:t xml:space="preserve"> </w:t>
+      </w:r>
+      <w:r>
+        <w:rPr>
+          <w:sz w:val="20"/>
+        </w:rPr>
+        <w:t xml:space="preserve">Xcode, </w:t>
       </w:r>
       <w:r>
         <w:rPr>
@@ -1793,11 +2250,31 @@
         </w:rPr>
         <w:t xml:space="preserve"> </w:t>
       </w:r>
+      <w:proofErr w:type="gramStart"/>
       <w:r>
         <w:rPr>
           <w:sz w:val="20"/>
         </w:rPr>
         <w:t>Jenkins</w:t>
+      </w:r>
+      <w:r>
+        <w:rPr>
+          <w:sz w:val="20"/>
+        </w:rPr>
+        <w:t xml:space="preserve">,   </w:t>
+      </w:r>
+      <w:proofErr w:type="gramEnd"/>
+      <w:r>
+        <w:rPr>
+          <w:sz w:val="20"/>
+        </w:rPr>
+        <w:t>SQL Server, PowerBI, Oasysnet, Azure Tools</w:t>
+      </w:r>
+      <w:r>
+        <w:rPr>
+          <w:sz w:val="20"/>
+        </w:rPr>
+        <w:t>, OCV</w:t>
       </w:r>
     </w:p>
     <w:p>
@@ -1846,23 +2323,13 @@
           <w:sz w:val="20"/>
         </w:rPr>
       </w:pPr>
-      <w:proofErr w:type="gramStart"/>
-      <w:r>
-        <w:rPr>
-          <w:b/>
-          <w:w w:val="105"/>
-          <w:sz w:val="20"/>
-        </w:rPr>
-        <w:t>Spot  Award</w:t>
-      </w:r>
-      <w:proofErr w:type="gramEnd"/>
-      <w:r>
-        <w:rPr>
-          <w:b/>
-          <w:w w:val="105"/>
-          <w:sz w:val="20"/>
-        </w:rPr>
-        <w:t xml:space="preserve"> </w:t>
+      <w:r>
+        <w:rPr>
+          <w:b/>
+          <w:w w:val="105"/>
+          <w:sz w:val="20"/>
+        </w:rPr>
+        <w:t xml:space="preserve">Spot Award </w:t>
       </w:r>
       <w:r>
         <w:rPr>
@@ -2038,7 +2505,6 @@
         </w:rPr>
         <w:t xml:space="preserve"> </w:t>
       </w:r>
-      <w:proofErr w:type="spellStart"/>
       <w:r>
         <w:rPr>
           <w:w w:val="105"/>
@@ -2046,7 +2512,6 @@
         </w:rPr>
         <w:t>Technosearch</w:t>
       </w:r>
-      <w:proofErr w:type="spellEnd"/>
       <w:r>
         <w:rPr>
           <w:spacing w:val="-4"/>
@@ -2129,7 +2594,6 @@
         </w:rPr>
         <w:t>3</w:t>
       </w:r>
-      <w:proofErr w:type="gramStart"/>
       <w:r>
         <w:rPr>
           <w:spacing w:val="-4"/>
@@ -2145,22 +2609,14 @@
           <w:w w:val="105"/>
           <w:sz w:val="20"/>
         </w:rPr>
-        <w:t xml:space="preserve">  </w:t>
-      </w:r>
-      <w:r>
-        <w:rPr>
-          <w:w w:val="105"/>
-          <w:sz w:val="20"/>
-        </w:rPr>
-        <w:t>in</w:t>
-      </w:r>
-      <w:proofErr w:type="gramEnd"/>
-      <w:r>
-        <w:rPr>
-          <w:w w:val="105"/>
-          <w:sz w:val="20"/>
-        </w:rPr>
-        <w:t xml:space="preserve"> Code Poker held in</w:t>
+        <w:t xml:space="preserve"> </w:t>
+      </w:r>
+      <w:r>
+        <w:rPr>
+          <w:w w:val="105"/>
+          <w:sz w:val="20"/>
+        </w:rPr>
+        <w:t>in Code Poker held in</w:t>
       </w:r>
       <w:r>
         <w:rPr>
@@ -2170,30 +2626,20 @@
         </w:rPr>
         <w:t xml:space="preserve"> </w:t>
       </w:r>
-      <w:proofErr w:type="spellStart"/>
       <w:r>
         <w:rPr>
           <w:spacing w:val="-3"/>
           <w:w w:val="105"/>
           <w:sz w:val="20"/>
         </w:rPr>
-        <w:t>TechnoSearch</w:t>
-      </w:r>
-      <w:proofErr w:type="spellEnd"/>
-      <w:r>
-        <w:rPr>
-          <w:spacing w:val="-3"/>
-          <w:w w:val="105"/>
-          <w:sz w:val="20"/>
-        </w:rPr>
-        <w:t xml:space="preserve"> </w:t>
-      </w:r>
-      <w:r>
-        <w:rPr>
-          <w:w w:val="105"/>
-          <w:sz w:val="20"/>
-        </w:rPr>
-        <w:t xml:space="preserve"> 2012.</w:t>
+        <w:t xml:space="preserve">TechnoSearch </w:t>
+      </w:r>
+      <w:r>
+        <w:rPr>
+          <w:w w:val="105"/>
+          <w:sz w:val="20"/>
+        </w:rPr>
+        <w:t>2012.</w:t>
       </w:r>
       <w:r>
         <w:rPr>
@@ -2250,56 +2696,36 @@
         </w:rPr>
         <w:t xml:space="preserve">Maximum Rated 1974 on </w:t>
       </w:r>
-      <w:proofErr w:type="spellStart"/>
       <w:r>
         <w:rPr>
           <w:spacing w:val="-3"/>
           <w:w w:val="105"/>
           <w:sz w:val="20"/>
         </w:rPr>
-        <w:t>Codechef</w:t>
-      </w:r>
-      <w:proofErr w:type="spellEnd"/>
+        <w:t xml:space="preserve">Codechef </w:t>
+      </w:r>
+      <w:r>
+        <w:rPr>
+          <w:w w:val="105"/>
+          <w:sz w:val="20"/>
+        </w:rPr>
+        <w:t>(Handle-</w:t>
+      </w:r>
+      <w:r>
+        <w:rPr>
+          <w:spacing w:val="-17"/>
+          <w:w w:val="105"/>
+          <w:sz w:val="20"/>
+        </w:rPr>
+        <w:t xml:space="preserve"> </w:t>
+      </w:r>
       <w:r>
         <w:rPr>
           <w:spacing w:val="-3"/>
           <w:w w:val="105"/>
           <w:sz w:val="20"/>
         </w:rPr>
-        <w:t xml:space="preserve"> </w:t>
-      </w:r>
-      <w:r>
-        <w:rPr>
-          <w:w w:val="105"/>
-          <w:sz w:val="20"/>
-        </w:rPr>
-        <w:t>(Handle-</w:t>
-      </w:r>
-      <w:r>
-        <w:rPr>
-          <w:spacing w:val="-17"/>
-          <w:w w:val="105"/>
-          <w:sz w:val="20"/>
-        </w:rPr>
-        <w:t xml:space="preserve"> </w:t>
-      </w:r>
-      <w:proofErr w:type="spellStart"/>
-      <w:r>
-        <w:rPr>
-          <w:spacing w:val="-3"/>
-          <w:w w:val="105"/>
-          <w:sz w:val="20"/>
-        </w:rPr>
-        <w:t>newcoderr</w:t>
-      </w:r>
-      <w:proofErr w:type="spellEnd"/>
-      <w:r>
-        <w:rPr>
-          <w:spacing w:val="-3"/>
-          <w:w w:val="105"/>
-          <w:sz w:val="20"/>
-        </w:rPr>
-        <w:t>).</w:t>
+        <w:t>newcoderr).</w:t>
       </w:r>
     </w:p>
     <w:p>
@@ -2326,64 +2752,36 @@
         </w:rPr>
         <w:t xml:space="preserve">Maximum Rated 1693 on </w:t>
       </w:r>
-      <w:proofErr w:type="spellStart"/>
       <w:r>
         <w:rPr>
           <w:spacing w:val="-3"/>
           <w:w w:val="105"/>
           <w:sz w:val="20"/>
         </w:rPr>
-        <w:t>Codeforces</w:t>
-      </w:r>
-      <w:proofErr w:type="spellEnd"/>
+        <w:t xml:space="preserve">Codeforces </w:t>
+      </w:r>
+      <w:r>
+        <w:rPr>
+          <w:w w:val="105"/>
+          <w:sz w:val="20"/>
+        </w:rPr>
+        <w:t>(Handle</w:t>
+      </w:r>
+      <w:r>
+        <w:rPr>
+          <w:spacing w:val="-11"/>
+          <w:w w:val="105"/>
+          <w:sz w:val="20"/>
+        </w:rPr>
+        <w:t xml:space="preserve"> </w:t>
+      </w:r>
       <w:r>
         <w:rPr>
           <w:spacing w:val="-3"/>
           <w:w w:val="105"/>
           <w:sz w:val="20"/>
         </w:rPr>
-        <w:t xml:space="preserve"> </w:t>
-      </w:r>
-      <w:r>
-        <w:rPr>
-          <w:w w:val="105"/>
-          <w:sz w:val="20"/>
-        </w:rPr>
-        <w:t>(Handle</w:t>
-      </w:r>
-      <w:r>
-        <w:rPr>
-          <w:spacing w:val="-11"/>
-          <w:w w:val="105"/>
-          <w:sz w:val="20"/>
-        </w:rPr>
-        <w:t xml:space="preserve"> </w:t>
-      </w:r>
-      <w:r>
-        <w:rPr>
-          <w:spacing w:val="-3"/>
-          <w:w w:val="105"/>
-          <w:sz w:val="20"/>
-        </w:rPr>
-        <w:t>-</w:t>
-      </w:r>
-      <w:proofErr w:type="spellStart"/>
-      <w:r>
-        <w:rPr>
-          <w:spacing w:val="-3"/>
-          <w:w w:val="105"/>
-          <w:sz w:val="20"/>
-        </w:rPr>
-        <w:t>newcoderr</w:t>
-      </w:r>
-      <w:proofErr w:type="spellEnd"/>
-      <w:r>
-        <w:rPr>
-          <w:spacing w:val="-3"/>
-          <w:w w:val="105"/>
-          <w:sz w:val="20"/>
-        </w:rPr>
-        <w:t>).</w:t>
+        <w:t>-newcoderr).</w:t>
       </w:r>
     </w:p>
     <w:p>
@@ -2407,7 +2805,6 @@
         <w:ind w:left="0"/>
       </w:pPr>
       <w:r>
-        <w:lastRenderedPageBreak/>
         <w:pict w14:anchorId="08648C6A">
           <v:shape id="_x0000_s1026" alt="" style="position:absolute;margin-left:57.4pt;margin-top:16.8pt;width:465.9pt;height:.1pt;z-index:-15725056;mso-wrap-edited:f;mso-width-percent:0;mso-height-percent:0;mso-wrap-distance-left:0;mso-wrap-distance-right:0;mso-position-horizontal-relative:page;mso-width-percent:0;mso-height-percent:0" coordsize="9318,1270" path="m,l9318,e" filled="f" strokeweight=".14058mm">
             <v:path arrowok="t" o:connecttype="custom" o:connectlocs="0,0;2147483646,0" o:connectangles="0,0"/>
@@ -2460,8 +2857,121 @@
 </file>
 
 <file path=word/numbering.xml><?xml version="1.0" encoding="utf-8"?>
-<w:numbering xmlns:wpc="http://schemas.microsoft.com/office/word/2010/wordprocessingCanvas" xmlns:cx="http://schemas.microsoft.com/office/drawing/2014/chartex" xmlns:cx1="http://schemas.microsoft.com/office/drawing/2015/9/8/chartex" xmlns:cx2="http://schemas.microsoft.com/office/drawing/2015/10/21/chartex" xmlns:cx3="http://schemas.microsoft.com/office/drawing/2016/5/9/chartex" xmlns:cx4="http://schemas.microsoft.com/office/drawing/2016/5/10/chartex" xmlns:cx5="http://schemas.microsoft.com/office/drawing/2016/5/11/chartex" xmlns:cx6="http://schemas.microsoft.com/office/drawing/2016/5/12/chartex" xmlns:cx7="http://schemas.microsoft.com/office/drawing/2016/5/13/chartex" xmlns:cx8="http://schemas.microsoft.com/office/drawing/2016/5/14/chartex" xmlns:mc="http://schemas.openxmlformats.org/markup-compatibility/2006" xmlns:aink="http://schemas.microsoft.com/office/drawing/2016/ink" xmlns:am3d="http://schemas.microsoft.com/office/drawing/2017/model3d" xmlns:o="urn:schemas-microsoft-com:office:office" xmlns:r="http://schemas.openxmlformats.org/officeDocument/2006/relationships" xmlns:m="http://schemas.openxmlformats.org/officeDocument/2006/math" xmlns:v="urn:schemas-microsoft-com:vml" xmlns:wp14="http://schemas.microsoft.com/office/word/2010/wordprocessingDrawing" xmlns:wp="http://schemas.openxmlformats.org/drawingml/2006/wordprocessingDrawing" xmlns:w10="urn:schemas-microsoft-com:office:word" xmlns:w="http://schemas.openxmlformats.org/wordprocessingml/2006/main" xmlns:w14="http://schemas.microsoft.com/office/word/2010/wordml" xmlns:w15="http://schemas.microsoft.com/office/word/2012/wordml" xmlns:w16cex="http://schemas.microsoft.com/office/word/2018/wordml/cex" xmlns:w16cid="http://schemas.microsoft.com/office/word/2016/wordml/cid" xmlns:w16="http://schemas.microsoft.com/office/word/2018/wordml" xmlns:w16se="http://schemas.microsoft.com/office/word/2015/wordml/symex" xmlns:wpg="http://schemas.microsoft.com/office/word/2010/wordprocessingGroup" xmlns:wpi="http://schemas.microsoft.com/office/word/2010/wordprocessingInk" xmlns:wne="http://schemas.microsoft.com/office/word/2006/wordml" xmlns:wps="http://schemas.microsoft.com/office/word/2010/wordprocessingShape" mc:Ignorable="w14 w15 w16se w16cid w16 w16cex wp14">
+<w:numbering xmlns:wpc="http://schemas.microsoft.com/office/word/2010/wordprocessingCanvas" xmlns:cx="http://schemas.microsoft.com/office/drawing/2014/chartex" xmlns:cx1="http://schemas.microsoft.com/office/drawing/2015/9/8/chartex" xmlns:cx2="http://schemas.microsoft.com/office/drawing/2015/10/21/chartex" xmlns:cx3="http://schemas.microsoft.com/office/drawing/2016/5/9/chartex" xmlns:cx4="http://schemas.microsoft.com/office/drawing/2016/5/10/chartex" xmlns:cx5="http://schemas.microsoft.com/office/drawing/2016/5/11/chartex" xmlns:cx6="http://schemas.microsoft.com/office/drawing/2016/5/12/chartex" xmlns:cx7="http://schemas.microsoft.com/office/drawing/2016/5/13/chartex" xmlns:cx8="http://schemas.microsoft.com/office/drawing/2016/5/14/chartex" xmlns:mc="http://schemas.openxmlformats.org/markup-compatibility/2006" xmlns:aink="http://schemas.microsoft.com/office/drawing/2016/ink" xmlns:am3d="http://schemas.microsoft.com/office/drawing/2017/model3d" xmlns:o="urn:schemas-microsoft-com:office:office" xmlns:oel="http://schemas.microsoft.com/office/2019/extlst" xmlns:r="http://schemas.openxmlformats.org/officeDocument/2006/relationships" xmlns:m="http://schemas.openxmlformats.org/officeDocument/2006/math" xmlns:v="urn:schemas-microsoft-com:vml" xmlns:wp14="http://schemas.microsoft.com/office/word/2010/wordprocessingDrawing" xmlns:wp="http://schemas.openxmlformats.org/drawingml/2006/wordprocessingDrawing" xmlns:w10="urn:schemas-microsoft-com:office:word" xmlns:w="http://schemas.openxmlformats.org/wordprocessingml/2006/main" xmlns:w14="http://schemas.microsoft.com/office/word/2010/wordml" xmlns:w15="http://schemas.microsoft.com/office/word/2012/wordml" xmlns:w16cex="http://schemas.microsoft.com/office/word/2018/wordml/cex" xmlns:w16cid="http://schemas.microsoft.com/office/word/2016/wordml/cid" xmlns:w16="http://schemas.microsoft.com/office/word/2018/wordml" xmlns:w16du="http://schemas.microsoft.com/office/word/2023/wordml/word16du" xmlns:w16sdtdh="http://schemas.microsoft.com/office/word/2020/wordml/sdtdatahash" xmlns:w16se="http://schemas.microsoft.com/office/word/2015/wordml/symex" xmlns:wpg="http://schemas.microsoft.com/office/word/2010/wordprocessingGroup" xmlns:wpi="http://schemas.microsoft.com/office/word/2010/wordprocessingInk" xmlns:wne="http://schemas.microsoft.com/office/word/2006/wordml" xmlns:wps="http://schemas.microsoft.com/office/word/2010/wordprocessingShape" mc:Ignorable="w14 w15 w16se w16cid w16 w16cex w16sdtdh wp14">
   <w:abstractNum w:abstractNumId="0" w15:restartNumberingAfterBreak="0">
+    <w:nsid w:val="38401BE8"/>
+    <w:multiLevelType w:val="hybridMultilevel"/>
+    <w:tmpl w:val="78804D36"/>
+    <w:lvl w:ilvl="0" w:tplc="04090001">
+      <w:start w:val="1"/>
+      <w:numFmt w:val="bullet"/>
+      <w:lvlText w:val=""/>
+      <w:lvlJc w:val="left"/>
+      <w:pPr>
+        <w:ind w:left="1120" w:hanging="360"/>
+      </w:pPr>
+      <w:rPr>
+        <w:rFonts w:ascii="Symbol" w:hAnsi="Symbol" w:hint="default"/>
+      </w:rPr>
+    </w:lvl>
+    <w:lvl w:ilvl="1" w:tplc="04090003">
+      <w:start w:val="1"/>
+      <w:numFmt w:val="bullet"/>
+      <w:lvlText w:val="o"/>
+      <w:lvlJc w:val="left"/>
+      <w:pPr>
+        <w:ind w:left="1840" w:hanging="360"/>
+      </w:pPr>
+      <w:rPr>
+        <w:rFonts w:ascii="Courier New" w:hAnsi="Courier New" w:cs="Courier New" w:hint="default"/>
+      </w:rPr>
+    </w:lvl>
+    <w:lvl w:ilvl="2" w:tplc="04090005" w:tentative="1">
+      <w:start w:val="1"/>
+      <w:numFmt w:val="bullet"/>
+      <w:lvlText w:val=""/>
+      <w:lvlJc w:val="left"/>
+      <w:pPr>
+        <w:ind w:left="2560" w:hanging="360"/>
+      </w:pPr>
+      <w:rPr>
+        <w:rFonts w:ascii="Wingdings" w:hAnsi="Wingdings" w:hint="default"/>
+      </w:rPr>
+    </w:lvl>
+    <w:lvl w:ilvl="3" w:tplc="04090001" w:tentative="1">
+      <w:start w:val="1"/>
+      <w:numFmt w:val="bullet"/>
+      <w:lvlText w:val=""/>
+      <w:lvlJc w:val="left"/>
+      <w:pPr>
+        <w:ind w:left="3280" w:hanging="360"/>
+      </w:pPr>
+      <w:rPr>
+        <w:rFonts w:ascii="Symbol" w:hAnsi="Symbol" w:hint="default"/>
+      </w:rPr>
+    </w:lvl>
+    <w:lvl w:ilvl="4" w:tplc="04090003" w:tentative="1">
+      <w:start w:val="1"/>
+      <w:numFmt w:val="bullet"/>
+      <w:lvlText w:val="o"/>
+      <w:lvlJc w:val="left"/>
+      <w:pPr>
+        <w:ind w:left="4000" w:hanging="360"/>
+      </w:pPr>
+      <w:rPr>
+        <w:rFonts w:ascii="Courier New" w:hAnsi="Courier New" w:cs="Courier New" w:hint="default"/>
+      </w:rPr>
+    </w:lvl>
+    <w:lvl w:ilvl="5" w:tplc="04090005" w:tentative="1">
+      <w:start w:val="1"/>
+      <w:numFmt w:val="bullet"/>
+      <w:lvlText w:val=""/>
+      <w:lvlJc w:val="left"/>
+      <w:pPr>
+        <w:ind w:left="4720" w:hanging="360"/>
+      </w:pPr>
+      <w:rPr>
+        <w:rFonts w:ascii="Wingdings" w:hAnsi="Wingdings" w:hint="default"/>
+      </w:rPr>
+    </w:lvl>
+    <w:lvl w:ilvl="6" w:tplc="04090001" w:tentative="1">
+      <w:start w:val="1"/>
+      <w:numFmt w:val="bullet"/>
+      <w:lvlText w:val=""/>
+      <w:lvlJc w:val="left"/>
+      <w:pPr>
+        <w:ind w:left="5440" w:hanging="360"/>
+      </w:pPr>
+      <w:rPr>
+        <w:rFonts w:ascii="Symbol" w:hAnsi="Symbol" w:hint="default"/>
+      </w:rPr>
+    </w:lvl>
+    <w:lvl w:ilvl="7" w:tplc="04090003" w:tentative="1">
+      <w:start w:val="1"/>
+      <w:numFmt w:val="bullet"/>
+      <w:lvlText w:val="o"/>
+      <w:lvlJc w:val="left"/>
+      <w:pPr>
+        <w:ind w:left="6160" w:hanging="360"/>
+      </w:pPr>
+      <w:rPr>
+        <w:rFonts w:ascii="Courier New" w:hAnsi="Courier New" w:cs="Courier New" w:hint="default"/>
+      </w:rPr>
+    </w:lvl>
+    <w:lvl w:ilvl="8" w:tplc="04090005" w:tentative="1">
+      <w:start w:val="1"/>
+      <w:numFmt w:val="bullet"/>
+      <w:lvlText w:val=""/>
+      <w:lvlJc w:val="left"/>
+      <w:pPr>
+        <w:ind w:left="6880" w:hanging="360"/>
+      </w:pPr>
+      <w:rPr>
+        <w:rFonts w:ascii="Wingdings" w:hAnsi="Wingdings" w:hint="default"/>
+      </w:rPr>
+    </w:lvl>
+  </w:abstractNum>
+  <w:abstractNum w:abstractNumId="1" w15:restartNumberingAfterBreak="0">
     <w:nsid w:val="3F2D6CCA"/>
     <w:multiLevelType w:val="hybridMultilevel"/>
     <w:tmpl w:val="C534F7B4"/>
@@ -2580,14 +3090,17 @@
       </w:rPr>
     </w:lvl>
   </w:abstractNum>
-  <w:num w:numId="1">
+  <w:num w:numId="1" w16cid:durableId="868294403">
+    <w:abstractNumId w:val="1"/>
+  </w:num>
+  <w:num w:numId="2" w16cid:durableId="1163861762">
     <w:abstractNumId w:val="0"/>
   </w:num>
 </w:numbering>
 </file>
 
 <file path=word/styles.xml><?xml version="1.0" encoding="utf-8"?>
-<w:styles xmlns:mc="http://schemas.openxmlformats.org/markup-compatibility/2006" xmlns:r="http://schemas.openxmlformats.org/officeDocument/2006/relationships" xmlns:w="http://schemas.openxmlformats.org/wordprocessingml/2006/main" xmlns:w14="http://schemas.microsoft.com/office/word/2010/wordml" xmlns:w15="http://schemas.microsoft.com/office/word/2012/wordml" xmlns:w16cex="http://schemas.microsoft.com/office/word/2018/wordml/cex" xmlns:w16cid="http://schemas.microsoft.com/office/word/2016/wordml/cid" xmlns:w16="http://schemas.microsoft.com/office/word/2018/wordml" xmlns:w16se="http://schemas.microsoft.com/office/word/2015/wordml/symex" mc:Ignorable="w14 w15 w16se w16cid w16 w16cex">
+<w:styles xmlns:mc="http://schemas.openxmlformats.org/markup-compatibility/2006" xmlns:r="http://schemas.openxmlformats.org/officeDocument/2006/relationships" xmlns:w="http://schemas.openxmlformats.org/wordprocessingml/2006/main" xmlns:w14="http://schemas.microsoft.com/office/word/2010/wordml" xmlns:w15="http://schemas.microsoft.com/office/word/2012/wordml" xmlns:w16cex="http://schemas.microsoft.com/office/word/2018/wordml/cex" xmlns:w16cid="http://schemas.microsoft.com/office/word/2016/wordml/cid" xmlns:w16="http://schemas.microsoft.com/office/word/2018/wordml" xmlns:w16sdtdh="http://schemas.microsoft.com/office/word/2020/wordml/sdtdatahash" xmlns:w16se="http://schemas.microsoft.com/office/word/2015/wordml/symex" mc:Ignorable="w14 w15 w16se w16cid w16 w16cex w16sdtdh">
   <w:docDefaults>
     <w:rPrDefault>
       <w:rPr>
@@ -3407,4 +3920,10 @@
   <a:objectDefaults/>
   <a:extraClrSchemeLst/>
 </a:theme>
+</file>
+
+<file path=docMetadata/LabelInfo.xml><?xml version="1.0" encoding="utf-8"?>
+<clbl:labelList xmlns:clbl="http://schemas.microsoft.com/office/2020/mipLabelMetadata">
+  <clbl:label id="{f42aa342-8706-4288-bd11-ebb85995028c}" enabled="1" method="Standard" siteId="{72f988bf-86f1-41af-91ab-2d7cd011db47}" contentBits="0" removed="0"/>
+</clbl:labelList>
 </file>
</xml_diff>